<commit_message>
Updated file for results and discussion
</commit_message>
<xml_diff>
--- a/Results and Discussions.docx
+++ b/Results and Discussions.docx
@@ -124,48 +124,99 @@
     </w:p>
     <w:p/>
     <w:p>
-      <w:r>
+      <w:pPr>
+        <w:rPr>
+          <w:rFonts w:ascii="Times New Roman" w:hAnsi="Times New Roman" w:cs="Times New Roman"/>
+        </w:rPr>
+      </w:pPr>
+      <w:r>
+        <w:rPr>
+          <w:rFonts w:ascii="Times New Roman" w:hAnsi="Times New Roman" w:cs="Times New Roman"/>
+        </w:rPr>
         <w:t>3)</w:t>
       </w:r>
     </w:p>
     <w:p>
-      <w:r>
+      <w:pPr>
+        <w:rPr>
+          <w:rFonts w:ascii="Times New Roman" w:hAnsi="Times New Roman" w:cs="Times New Roman"/>
+        </w:rPr>
+      </w:pPr>
+      <w:r>
+        <w:rPr>
+          <w:rFonts w:ascii="Times New Roman" w:hAnsi="Times New Roman" w:cs="Times New Roman"/>
+        </w:rPr>
         <w:t>File Name: queries__</w:t>
       </w:r>
       <w:proofErr w:type="spellStart"/>
       <w:r>
+        <w:rPr>
+          <w:rFonts w:ascii="Times New Roman" w:hAnsi="Times New Roman" w:cs="Times New Roman"/>
+        </w:rPr>
         <w:t>allAgg.js</w:t>
       </w:r>
       <w:proofErr w:type="spellEnd"/>
     </w:p>
     <w:p>
-      <w:r>
-        <w:t xml:space="preserve">With Index: </w:t>
-      </w:r>
-      <w:proofErr w:type="spellStart"/>
-      <w:r>
-        <w:t>Avg</w:t>
-      </w:r>
-      <w:proofErr w:type="spellEnd"/>
-      <w:r>
-        <w:t xml:space="preserve"> time - 1272.139ms</w:t>
-      </w:r>
-    </w:p>
-    <w:p>
-      <w:r>
-        <w:t xml:space="preserve">Without Index: </w:t>
-      </w:r>
-      <w:proofErr w:type="spellStart"/>
-      <w:r>
-        <w:t>Avg</w:t>
-      </w:r>
-      <w:proofErr w:type="spellEnd"/>
-      <w:r>
-        <w:t xml:space="preserve"> time - 1404.174ms</w:t>
-      </w:r>
-    </w:p>
-    <w:p>
-      <w:r>
+      <w:pPr>
+        <w:rPr>
+          <w:rFonts w:ascii="Times New Roman" w:eastAsia="Times New Roman" w:hAnsi="Times New Roman" w:cs="Times New Roman"/>
+        </w:rPr>
+      </w:pPr>
+      <w:r>
+        <w:rPr>
+          <w:rFonts w:ascii="Times New Roman" w:eastAsia="Times New Roman" w:hAnsi="Times New Roman" w:cs="Times New Roman"/>
+          <w:color w:val="222222"/>
+          <w:shd w:val="clear" w:color="auto" w:fill="FFFFFF"/>
+        </w:rPr>
+        <w:t xml:space="preserve">Without Index </w:t>
+      </w:r>
+      <w:proofErr w:type="spellStart"/>
+      <w:r>
+        <w:rPr>
+          <w:rFonts w:ascii="Times New Roman" w:eastAsia="Times New Roman" w:hAnsi="Times New Roman" w:cs="Times New Roman"/>
+          <w:color w:val="222222"/>
+          <w:shd w:val="clear" w:color="auto" w:fill="FFFFFF"/>
+        </w:rPr>
+        <w:t>avg</w:t>
+      </w:r>
+      <w:proofErr w:type="spellEnd"/>
+      <w:r>
+        <w:rPr>
+          <w:rFonts w:ascii="Times New Roman" w:eastAsia="Times New Roman" w:hAnsi="Times New Roman" w:cs="Times New Roman"/>
+          <w:color w:val="222222"/>
+          <w:shd w:val="clear" w:color="auto" w:fill="FFFFFF"/>
+        </w:rPr>
+        <w:t xml:space="preserve"> run time: 25865.3529</w:t>
+      </w:r>
+    </w:p>
+    <w:p>
+      <w:pPr>
+        <w:rPr>
+          <w:rFonts w:ascii="Times New Roman" w:eastAsia="Times New Roman" w:hAnsi="Times New Roman" w:cs="Times New Roman"/>
+        </w:rPr>
+      </w:pPr>
+      <w:r>
+        <w:rPr>
+          <w:rFonts w:ascii="Times New Roman" w:eastAsia="Times New Roman" w:hAnsi="Times New Roman" w:cs="Times New Roman"/>
+          <w:color w:val="222222"/>
+          <w:shd w:val="clear" w:color="auto" w:fill="FFFFFF"/>
+        </w:rPr>
+        <w:t>After Index on email ids: 21755.6325</w:t>
+      </w:r>
+      <w:bookmarkStart w:id="0" w:name="_GoBack"/>
+      <w:bookmarkEnd w:id="0"/>
+    </w:p>
+    <w:p>
+      <w:pPr>
+        <w:rPr>
+          <w:rFonts w:ascii="Times New Roman" w:hAnsi="Times New Roman" w:cs="Times New Roman"/>
+        </w:rPr>
+      </w:pPr>
+      <w:r>
+        <w:rPr>
+          <w:rFonts w:ascii="Times New Roman" w:hAnsi="Times New Roman" w:cs="Times New Roman"/>
+        </w:rPr>
         <w:t>100 Aggregate Query</w:t>
       </w:r>
     </w:p>
@@ -340,8 +391,6 @@
       <w:r>
         <w:t xml:space="preserve"> doesn’t help with “finding user with a given status” query.</w:t>
       </w:r>
-      <w:bookmarkStart w:id="0" w:name="_GoBack"/>
-      <w:bookmarkEnd w:id="0"/>
     </w:p>
     <w:sectPr>
       <w:pgSz w:w="12240" w:h="15840"/>

</xml_diff>